<commit_message>
Updated Burndown Chart + Scrum + 1 wireframe
</commit_message>
<xml_diff>
--- a/Project Management/Scrum/Scrum StandUp.docx
+++ b/Project Management/Scrum/Scrum StandUp.docx
@@ -25,7 +25,6 @@
           <w:lang w:val="en-GB"/>
         </w:rPr>
       </w:pPr>
-      <w:proofErr w:type="spellStart"/>
       <w:r>
         <w:rPr>
           <w:rFonts w:ascii="Tahoma" w:hAnsi="Tahoma" w:cs="Tahoma"/>
@@ -48,7 +47,6 @@
         </w:rPr>
         <w:t>ogboek</w:t>
       </w:r>
-      <w:proofErr w:type="spellEnd"/>
     </w:p>
     <w:p>
       <w:pPr>
@@ -219,7 +217,6 @@
         </w:rPr>
         <w:tab/>
       </w:r>
-      <w:proofErr w:type="spellStart"/>
       <w:r>
         <w:rPr>
           <w:rFonts w:ascii="Tahoma" w:hAnsi="Tahoma" w:cs="Tahoma"/>
@@ -240,19 +237,7 @@
           <w:szCs w:val="36"/>
           <w:lang w:val="en-GB"/>
         </w:rPr>
-        <w:t>atum</w:t>
-      </w:r>
-      <w:proofErr w:type="spellEnd"/>
-      <w:r>
-        <w:rPr>
-          <w:rFonts w:ascii="Tahoma" w:hAnsi="Tahoma" w:cs="Tahoma"/>
-          <w:b/>
-          <w:bCs/>
-          <w:sz w:val="36"/>
-          <w:szCs w:val="36"/>
-          <w:lang w:val="en-GB"/>
-        </w:rPr>
-        <w:t>:</w:t>
+        <w:t>atum:</w:t>
       </w:r>
       <w:r>
         <w:rPr>
@@ -1091,17 +1076,15 @@
                 <w:b/>
                 <w:lang w:val="en-GB"/>
               </w:rPr>
-              <w:t xml:space="preserve">Election Results, Party Members </w:t>
-            </w:r>
-            <w:proofErr w:type="spellStart"/>
+              <w:t>Election Results, Party Members M</w:t>
+            </w:r>
             <w:r>
               <w:rPr>
                 <w:b/>
                 <w:lang w:val="en-GB"/>
               </w:rPr>
-              <w:t>Muteren</w:t>
-            </w:r>
-            <w:proofErr w:type="spellEnd"/>
+              <w:t>utation</w:t>
+            </w:r>
             <w:r>
               <w:rPr>
                 <w:b/>
@@ -1172,17 +1155,15 @@
                 <w:b/>
                 <w:lang w:val="en-GB"/>
               </w:rPr>
-              <w:t xml:space="preserve">NAV, Home, Login, </w:t>
-            </w:r>
-            <w:proofErr w:type="spellStart"/>
+              <w:t>NAV, Home, Login, Regist</w:t>
+            </w:r>
             <w:r>
               <w:rPr>
                 <w:b/>
                 <w:lang w:val="en-GB"/>
               </w:rPr>
-              <w:t>Registreren</w:t>
-            </w:r>
-            <w:proofErr w:type="spellEnd"/>
+              <w:t>er</w:t>
+            </w:r>
             <w:r>
               <w:rPr>
                 <w:b/>
@@ -1418,6 +1399,7 @@
       <w:r>
         <w:rPr>
           <w:i/>
+          <w:noProof/>
         </w:rPr>
         <w:drawing>
           <wp:inline distT="0" distB="0" distL="0" distR="0" wp14:anchorId="380E2B6E" wp14:editId="56B06F04">
@@ -1456,6 +1438,540 @@
         </w:drawing>
       </w:r>
     </w:p>
+    <w:tbl>
+      <w:tblPr>
+        <w:tblStyle w:val="TableGrid"/>
+        <w:tblW w:w="0" w:type="auto"/>
+        <w:tblLook w:val="04A0" w:firstRow="1" w:lastRow="0" w:firstColumn="1" w:lastColumn="0" w:noHBand="0" w:noVBand="1"/>
+      </w:tblPr>
+      <w:tblGrid>
+        <w:gridCol w:w="1653"/>
+        <w:gridCol w:w="4125"/>
+        <w:gridCol w:w="1674"/>
+        <w:gridCol w:w="1552"/>
+      </w:tblGrid>
+      <w:tr>
+        <w:tc>
+          <w:tcPr>
+            <w:tcW w:w="5778" w:type="dxa"/>
+            <w:gridSpan w:val="2"/>
+          </w:tcPr>
+          <w:p>
+            <w:pPr>
+              <w:rPr>
+                <w:b/>
+                <w:sz w:val="14"/>
+                <w:szCs w:val="14"/>
+              </w:rPr>
+            </w:pPr>
+          </w:p>
+          <w:p>
+            <w:pPr>
+              <w:rPr>
+                <w:b/>
+              </w:rPr>
+            </w:pPr>
+            <w:r>
+              <w:rPr>
+                <w:b/>
+                <w:sz w:val="40"/>
+                <w:szCs w:val="40"/>
+              </w:rPr>
+              <w:t>S</w:t>
+            </w:r>
+            <w:r>
+              <w:rPr>
+                <w:b/>
+                <w:sz w:val="40"/>
+                <w:szCs w:val="40"/>
+              </w:rPr>
+              <w:t xml:space="preserve">tand-Up   </w:t>
+            </w:r>
+            <w:r>
+              <w:rPr>
+                <w:b/>
+                <w:sz w:val="40"/>
+                <w:szCs w:val="40"/>
+              </w:rPr>
+              <w:t xml:space="preserve"> </w:t>
+            </w:r>
+          </w:p>
+          <w:p>
+            <w:pPr>
+              <w:rPr>
+                <w:b/>
+              </w:rPr>
+            </w:pPr>
+          </w:p>
+        </w:tc>
+        <w:tc>
+          <w:tcPr>
+            <w:tcW w:w="1674" w:type="dxa"/>
+          </w:tcPr>
+          <w:p>
+            <w:pPr>
+              <w:rPr>
+                <w:sz w:val="20"/>
+                <w:szCs w:val="20"/>
+              </w:rPr>
+            </w:pPr>
+            <w:r>
+              <w:rPr>
+                <w:sz w:val="20"/>
+                <w:szCs w:val="20"/>
+              </w:rPr>
+              <w:t>Datum:</w:t>
+            </w:r>
+          </w:p>
+          <w:p>
+            <w:pPr>
+              <w:rPr>
+                <w:b/>
+              </w:rPr>
+            </w:pPr>
+            <w:r>
+              <w:rPr>
+                <w:b/>
+              </w:rPr>
+              <w:t>16-10-2024</w:t>
+            </w:r>
+          </w:p>
+          <w:p>
+            <w:pPr>
+              <w:rPr>
+                <w:b/>
+              </w:rPr>
+            </w:pPr>
+          </w:p>
+        </w:tc>
+        <w:tc>
+          <w:tcPr>
+            <w:tcW w:w="1552" w:type="dxa"/>
+          </w:tcPr>
+          <w:p>
+            <w:pPr>
+              <w:rPr>
+                <w:sz w:val="20"/>
+                <w:szCs w:val="20"/>
+              </w:rPr>
+            </w:pPr>
+            <w:r>
+              <w:rPr>
+                <w:sz w:val="20"/>
+                <w:szCs w:val="20"/>
+              </w:rPr>
+              <w:t xml:space="preserve">Sprint nr.                      </w:t>
+            </w:r>
+          </w:p>
+          <w:p>
+            <w:pPr>
+              <w:rPr>
+                <w:b/>
+              </w:rPr>
+            </w:pPr>
+            <w:r>
+              <w:rPr>
+                <w:b/>
+              </w:rPr>
+              <w:t>3</w:t>
+            </w:r>
+          </w:p>
+          <w:p>
+            <w:pPr>
+              <w:rPr>
+                <w:b/>
+              </w:rPr>
+            </w:pPr>
+          </w:p>
+        </w:tc>
+      </w:tr>
+      <w:tr>
+        <w:tc>
+          <w:tcPr>
+            <w:tcW w:w="9004" w:type="dxa"/>
+            <w:gridSpan w:val="4"/>
+          </w:tcPr>
+          <w:p>
+            <w:pPr>
+              <w:rPr>
+                <w:b/>
+              </w:rPr>
+            </w:pPr>
+            <w:r>
+              <w:rPr>
+                <w:b/>
+              </w:rPr>
+              <w:t xml:space="preserve">Wat is klaar sinds vorige Stand-up:    </w:t>
+            </w:r>
+          </w:p>
+          <w:p>
+            <w:pPr>
+              <w:rPr>
+                <w:b/>
+                <w:lang w:val="en-US"/>
+              </w:rPr>
+            </w:pPr>
+            <w:r>
+              <w:rPr>
+                <w:b/>
+                <w:lang w:val="en-US"/>
+              </w:rPr>
+              <w:t xml:space="preserve">Wireframes: </w:t>
+            </w:r>
+            <w:r>
+              <w:rPr>
+                <w:b/>
+                <w:lang w:val="en-US"/>
+              </w:rPr>
+              <w:t xml:space="preserve">New </w:t>
+            </w:r>
+            <w:r>
+              <w:rPr>
+                <w:b/>
+                <w:lang w:val="en-US"/>
+              </w:rPr>
+              <w:t>Candidate Order</w:t>
+            </w:r>
+          </w:p>
+          <w:p>
+            <w:pPr>
+              <w:rPr>
+                <w:b/>
+                <w:lang w:val="en-US"/>
+              </w:rPr>
+            </w:pPr>
+            <w:r>
+              <w:rPr>
+                <w:b/>
+                <w:lang w:val="en-US"/>
+              </w:rPr>
+              <w:t xml:space="preserve">Backend: </w:t>
+            </w:r>
+            <w:r>
+              <w:rPr>
+                <w:b/>
+                <w:lang w:val="en-US"/>
+              </w:rPr>
+              <w:t xml:space="preserve">Party Mutation, </w:t>
+            </w:r>
+            <w:r>
+              <w:rPr>
+                <w:b/>
+                <w:lang w:val="en-US"/>
+              </w:rPr>
+              <w:t>Party Member Mutation, Party Leader Object</w:t>
+            </w:r>
+          </w:p>
+          <w:p>
+            <w:pPr>
+              <w:rPr>
+                <w:b/>
+                <w:lang w:val="en-US"/>
+              </w:rPr>
+            </w:pPr>
+            <w:r>
+              <w:rPr>
+                <w:b/>
+                <w:lang w:val="en-US"/>
+              </w:rPr>
+              <w:t>Frontend: Create Party, Party</w:t>
+            </w:r>
+            <w:r>
+              <w:rPr>
+                <w:b/>
+                <w:lang w:val="en-US"/>
+              </w:rPr>
+              <w:t xml:space="preserve"> Mutation, Party Member Mutation</w:t>
+            </w:r>
+            <w:r>
+              <w:rPr>
+                <w:b/>
+                <w:lang w:val="en-US"/>
+              </w:rPr>
+              <w:t>, View Part</w:t>
+            </w:r>
+            <w:r>
+              <w:rPr>
+                <w:b/>
+                <w:lang w:val="en-US"/>
+              </w:rPr>
+              <w:t>y</w:t>
+            </w:r>
+            <w:r>
+              <w:rPr>
+                <w:b/>
+                <w:lang w:val="en-US"/>
+              </w:rPr>
+              <w:t>, List Parties</w:t>
+            </w:r>
+          </w:p>
+          <w:p>
+            <w:pPr>
+              <w:rPr>
+                <w:b/>
+                <w:lang w:val="en-US"/>
+              </w:rPr>
+            </w:pPr>
+            <w:r>
+              <w:rPr>
+                <w:b/>
+                <w:lang w:val="en-US"/>
+              </w:rPr>
+              <w:t>Database: Elect Members Object, Party Object</w:t>
+            </w:r>
+          </w:p>
+          <w:p>
+            <w:pPr>
+              <w:rPr>
+                <w:b/>
+                <w:lang w:val="en-US"/>
+              </w:rPr>
+            </w:pPr>
+          </w:p>
+        </w:tc>
+      </w:tr>
+      <w:tr>
+        <w:tc>
+          <w:tcPr>
+            <w:tcW w:w="9004" w:type="dxa"/>
+            <w:gridSpan w:val="4"/>
+          </w:tcPr>
+          <w:p>
+            <w:pPr>
+              <w:rPr>
+                <w:b/>
+              </w:rPr>
+            </w:pPr>
+            <w:r>
+              <w:rPr>
+                <w:b/>
+              </w:rPr>
+              <w:t>Werkt het team volgens planning?</w:t>
+            </w:r>
+          </w:p>
+        </w:tc>
+      </w:tr>
+      <w:tr>
+        <w:tc>
+          <w:tcPr>
+            <w:tcW w:w="1653" w:type="dxa"/>
+          </w:tcPr>
+          <w:p>
+            <w:r>
+              <w:t xml:space="preserve">   </w:t>
+            </w:r>
+          </w:p>
+          <w:p>
+            <w:r>
+              <w:t xml:space="preserve">  Ja</w:t>
+            </w:r>
+          </w:p>
+          <w:p/>
+          <w:p>
+            <w:pPr>
+              <w:rPr>
+                <w:b/>
+              </w:rPr>
+            </w:pPr>
+          </w:p>
+        </w:tc>
+        <w:tc>
+          <w:tcPr>
+            <w:tcW w:w="7351" w:type="dxa"/>
+            <w:gridSpan w:val="3"/>
+          </w:tcPr>
+          <w:p/>
+          <w:p>
+            <w:r>
+              <w:t xml:space="preserve">  </w:t>
+            </w:r>
+            <w:r>
+              <w:rPr>
+                <w:color w:val="FF0000"/>
+              </w:rPr>
+              <w:t>Nee</w:t>
+            </w:r>
+          </w:p>
+          <w:p>
+            <w:r>
+              <w:t xml:space="preserve">  Reden: </w:t>
+            </w:r>
+          </w:p>
+          <w:p>
+            <w:r>
+              <w:t>2 van de 3 teamleden hebben problemen in hun persoonlijke leven.</w:t>
+            </w:r>
+          </w:p>
+          <w:p/>
+          <w:p>
+            <w:r>
+              <w:t xml:space="preserve">  Oplossing:</w:t>
+            </w:r>
+          </w:p>
+          <w:p>
+            <w:r>
+              <w:t>Jack gaat professionele hulp zoeken.</w:t>
+            </w:r>
+          </w:p>
+        </w:tc>
+      </w:tr>
+      <w:tr>
+        <w:tc>
+          <w:tcPr>
+            <w:tcW w:w="9004" w:type="dxa"/>
+            <w:gridSpan w:val="4"/>
+          </w:tcPr>
+          <w:p>
+            <w:pPr>
+              <w:rPr>
+                <w:b/>
+              </w:rPr>
+            </w:pPr>
+            <w:r>
+              <w:rPr>
+                <w:b/>
+              </w:rPr>
+              <w:t>Zijn er problemen?</w:t>
+            </w:r>
+          </w:p>
+        </w:tc>
+      </w:tr>
+      <w:tr>
+        <w:tc>
+          <w:tcPr>
+            <w:tcW w:w="1653" w:type="dxa"/>
+          </w:tcPr>
+          <w:p/>
+          <w:p>
+            <w:r>
+              <w:t xml:space="preserve">  </w:t>
+            </w:r>
+            <w:r>
+              <w:t>Nee</w:t>
+            </w:r>
+          </w:p>
+          <w:p/>
+        </w:tc>
+        <w:tc>
+          <w:tcPr>
+            <w:tcW w:w="7351" w:type="dxa"/>
+            <w:gridSpan w:val="3"/>
+          </w:tcPr>
+          <w:p/>
+          <w:p>
+            <w:pPr>
+              <w:rPr>
+                <w:color w:val="FF0000"/>
+              </w:rPr>
+            </w:pPr>
+            <w:r>
+              <w:t xml:space="preserve"> </w:t>
+            </w:r>
+            <w:r>
+              <w:rPr>
+                <w:color w:val="FF0000"/>
+              </w:rPr>
+              <w:t xml:space="preserve"> Ja</w:t>
+            </w:r>
+          </w:p>
+          <w:p>
+            <w:pPr>
+              <w:rPr>
+                <w:lang w:val="en-US"/>
+              </w:rPr>
+            </w:pPr>
+            <w:r>
+              <w:rPr>
+                <w:lang w:val="en-US"/>
+              </w:rPr>
+              <w:t xml:space="preserve">  Obstakel:</w:t>
+            </w:r>
+            <w:r>
+              <w:rPr>
+                <w:lang w:val="en-US"/>
+              </w:rPr>
+              <w:t xml:space="preserve"> </w:t>
+            </w:r>
+          </w:p>
+          <w:p>
+            <w:r>
+              <w:t>User Story 05 is gecompliceerder dan</w:t>
+            </w:r>
+            <w:r>
+              <w:t xml:space="preserve"> verwacht en kost meer tijd.</w:t>
+            </w:r>
+          </w:p>
+          <w:p/>
+          <w:p>
+            <w:r>
+              <w:t xml:space="preserve">  </w:t>
+            </w:r>
+            <w:r>
+              <w:t>Oplossing:</w:t>
+            </w:r>
+          </w:p>
+          <w:p>
+            <w:r>
+              <w:t>Extra tijd in het project moeten steken.</w:t>
+            </w:r>
+          </w:p>
+        </w:tc>
+      </w:tr>
+    </w:tbl>
+    <w:p>
+      <w:pPr>
+        <w:rPr>
+          <w:i/>
+        </w:rPr>
+      </w:pPr>
+      <w:r>
+        <w:rPr>
+          <w:i/>
+        </w:rPr>
+        <w:drawing>
+          <wp:inline distT="0" distB="0" distL="0" distR="0" wp14:anchorId="3D22CD64" wp14:editId="46D86175">
+            <wp:extent cx="5760720" cy="1960245"/>
+            <wp:effectExtent l="0" t="0" r="0" b="1905"/>
+            <wp:docPr id="1307469852" name="Picture 1"/>
+            <wp:cNvGraphicFramePr>
+              <a:graphicFrameLocks xmlns:a="http://schemas.openxmlformats.org/drawingml/2006/main" noChangeAspect="1"/>
+            </wp:cNvGraphicFramePr>
+            <a:graphic xmlns:a="http://schemas.openxmlformats.org/drawingml/2006/main">
+              <a:graphicData uri="http://schemas.openxmlformats.org/drawingml/2006/picture">
+                <pic:pic xmlns:pic="http://schemas.openxmlformats.org/drawingml/2006/picture">
+                  <pic:nvPicPr>
+                    <pic:cNvPr id="1307469852" name=""/>
+                    <pic:cNvPicPr/>
+                  </pic:nvPicPr>
+                  <pic:blipFill>
+                    <a:blip r:embed="rId9"/>
+                    <a:stretch>
+                      <a:fillRect/>
+                    </a:stretch>
+                  </pic:blipFill>
+                  <pic:spPr>
+                    <a:xfrm>
+                      <a:off x="0" y="0"/>
+                      <a:ext cx="5760720" cy="1960245"/>
+                    </a:xfrm>
+                    <a:prstGeom prst="rect">
+                      <a:avLst/>
+                    </a:prstGeom>
+                  </pic:spPr>
+                </pic:pic>
+              </a:graphicData>
+            </a:graphic>
+          </wp:inline>
+        </w:drawing>
+      </w:r>
+    </w:p>
+    <w:p>
+      <w:pPr>
+        <w:rPr>
+          <w:i/>
+        </w:rPr>
+      </w:pPr>
+    </w:p>
     <w:p>
       <w:pPr>
         <w:rPr>
@@ -2047,7 +2563,6 @@
               <w:rPr>
                 <w:b/>
               </w:rPr>
-              <w:lastRenderedPageBreak/>
               <w:t>Werkt het team volgens planning?</w:t>
             </w:r>
           </w:p>
@@ -2565,373 +3080,6 @@
         <w:rPr>
           <w:i/>
         </w:rPr>
-        <w:t>Vul in na elke Stand</w:t>
-      </w:r>
-      <w:r>
-        <w:rPr>
-          <w:i/>
-        </w:rPr>
-        <w:t>-</w:t>
-      </w:r>
-      <w:r>
-        <w:rPr>
-          <w:i/>
-        </w:rPr>
-        <w:t>Up</w:t>
-      </w:r>
-    </w:p>
-    <w:tbl>
-      <w:tblPr>
-        <w:tblStyle w:val="TableGrid"/>
-        <w:tblW w:w="0" w:type="auto"/>
-        <w:tblLook w:val="04A0" w:firstRow="1" w:lastRow="0" w:firstColumn="1" w:lastColumn="0" w:noHBand="0" w:noVBand="1"/>
-      </w:tblPr>
-      <w:tblGrid>
-        <w:gridCol w:w="1653"/>
-        <w:gridCol w:w="4125"/>
-        <w:gridCol w:w="1674"/>
-        <w:gridCol w:w="1552"/>
-      </w:tblGrid>
-      <w:tr>
-        <w:tc>
-          <w:tcPr>
-            <w:tcW w:w="5778" w:type="dxa"/>
-            <w:gridSpan w:val="2"/>
-          </w:tcPr>
-          <w:p>
-            <w:pPr>
-              <w:rPr>
-                <w:b/>
-                <w:sz w:val="14"/>
-                <w:szCs w:val="14"/>
-              </w:rPr>
-            </w:pPr>
-          </w:p>
-          <w:p>
-            <w:pPr>
-              <w:rPr>
-                <w:b/>
-              </w:rPr>
-            </w:pPr>
-            <w:r>
-              <w:rPr>
-                <w:b/>
-                <w:sz w:val="40"/>
-                <w:szCs w:val="40"/>
-              </w:rPr>
-              <w:t>S</w:t>
-            </w:r>
-            <w:r>
-              <w:rPr>
-                <w:b/>
-                <w:sz w:val="40"/>
-                <w:szCs w:val="40"/>
-              </w:rPr>
-              <w:t xml:space="preserve">tand-Up   </w:t>
-            </w:r>
-            <w:r>
-              <w:rPr>
-                <w:b/>
-                <w:sz w:val="40"/>
-                <w:szCs w:val="40"/>
-              </w:rPr>
-              <w:t xml:space="preserve"> </w:t>
-            </w:r>
-          </w:p>
-          <w:p>
-            <w:pPr>
-              <w:rPr>
-                <w:b/>
-              </w:rPr>
-            </w:pPr>
-          </w:p>
-        </w:tc>
-        <w:tc>
-          <w:tcPr>
-            <w:tcW w:w="1674" w:type="dxa"/>
-          </w:tcPr>
-          <w:p>
-            <w:pPr>
-              <w:rPr>
-                <w:sz w:val="20"/>
-                <w:szCs w:val="20"/>
-              </w:rPr>
-            </w:pPr>
-            <w:r>
-              <w:rPr>
-                <w:sz w:val="20"/>
-                <w:szCs w:val="20"/>
-              </w:rPr>
-              <w:t>Datum:</w:t>
-            </w:r>
-          </w:p>
-          <w:p>
-            <w:pPr>
-              <w:rPr>
-                <w:b/>
-              </w:rPr>
-            </w:pPr>
-          </w:p>
-          <w:p>
-            <w:pPr>
-              <w:rPr>
-                <w:b/>
-              </w:rPr>
-            </w:pPr>
-          </w:p>
-        </w:tc>
-        <w:tc>
-          <w:tcPr>
-            <w:tcW w:w="1552" w:type="dxa"/>
-          </w:tcPr>
-          <w:p>
-            <w:pPr>
-              <w:rPr>
-                <w:sz w:val="20"/>
-                <w:szCs w:val="20"/>
-              </w:rPr>
-            </w:pPr>
-            <w:r>
-              <w:rPr>
-                <w:sz w:val="20"/>
-                <w:szCs w:val="20"/>
-              </w:rPr>
-              <w:t xml:space="preserve">Sprint nr.                      </w:t>
-            </w:r>
-          </w:p>
-          <w:p>
-            <w:pPr>
-              <w:rPr>
-                <w:b/>
-              </w:rPr>
-            </w:pPr>
-          </w:p>
-          <w:p>
-            <w:pPr>
-              <w:rPr>
-                <w:b/>
-              </w:rPr>
-            </w:pPr>
-          </w:p>
-        </w:tc>
-      </w:tr>
-      <w:tr>
-        <w:tc>
-          <w:tcPr>
-            <w:tcW w:w="9004" w:type="dxa"/>
-            <w:gridSpan w:val="4"/>
-          </w:tcPr>
-          <w:p>
-            <w:pPr>
-              <w:rPr>
-                <w:b/>
-              </w:rPr>
-            </w:pPr>
-            <w:r>
-              <w:rPr>
-                <w:b/>
-              </w:rPr>
-              <w:t xml:space="preserve">Wat is klaar sinds vorige Stand-up:    </w:t>
-            </w:r>
-          </w:p>
-          <w:p>
-            <w:pPr>
-              <w:rPr>
-                <w:b/>
-              </w:rPr>
-            </w:pPr>
-          </w:p>
-          <w:p>
-            <w:pPr>
-              <w:rPr>
-                <w:b/>
-              </w:rPr>
-            </w:pPr>
-          </w:p>
-          <w:p>
-            <w:pPr>
-              <w:rPr>
-                <w:b/>
-              </w:rPr>
-            </w:pPr>
-          </w:p>
-          <w:p>
-            <w:pPr>
-              <w:rPr>
-                <w:b/>
-              </w:rPr>
-            </w:pPr>
-          </w:p>
-        </w:tc>
-      </w:tr>
-      <w:tr>
-        <w:tc>
-          <w:tcPr>
-            <w:tcW w:w="9004" w:type="dxa"/>
-            <w:gridSpan w:val="4"/>
-          </w:tcPr>
-          <w:p>
-            <w:pPr>
-              <w:rPr>
-                <w:b/>
-              </w:rPr>
-            </w:pPr>
-            <w:r>
-              <w:rPr>
-                <w:b/>
-              </w:rPr>
-              <w:lastRenderedPageBreak/>
-              <w:t>Werkt het team volgens planning?</w:t>
-            </w:r>
-          </w:p>
-        </w:tc>
-      </w:tr>
-      <w:tr>
-        <w:tc>
-          <w:tcPr>
-            <w:tcW w:w="1653" w:type="dxa"/>
-          </w:tcPr>
-          <w:p>
-            <w:r>
-              <w:t xml:space="preserve">   </w:t>
-            </w:r>
-          </w:p>
-          <w:p>
-            <w:r>
-              <w:t xml:space="preserve">  Ja</w:t>
-            </w:r>
-          </w:p>
-          <w:p/>
-          <w:p>
-            <w:pPr>
-              <w:rPr>
-                <w:b/>
-              </w:rPr>
-            </w:pPr>
-          </w:p>
-        </w:tc>
-        <w:tc>
-          <w:tcPr>
-            <w:tcW w:w="7351" w:type="dxa"/>
-            <w:gridSpan w:val="3"/>
-          </w:tcPr>
-          <w:p/>
-          <w:p>
-            <w:r>
-              <w:t xml:space="preserve">  Nee</w:t>
-            </w:r>
-          </w:p>
-          <w:p>
-            <w:r>
-              <w:t xml:space="preserve">  Reden: </w:t>
-            </w:r>
-          </w:p>
-          <w:p/>
-          <w:p>
-            <w:r>
-              <w:t xml:space="preserve">  Oplossing:</w:t>
-            </w:r>
-          </w:p>
-          <w:p/>
-          <w:p>
-            <w:pPr>
-              <w:rPr>
-                <w:b/>
-              </w:rPr>
-            </w:pPr>
-          </w:p>
-        </w:tc>
-      </w:tr>
-      <w:tr>
-        <w:tc>
-          <w:tcPr>
-            <w:tcW w:w="9004" w:type="dxa"/>
-            <w:gridSpan w:val="4"/>
-          </w:tcPr>
-          <w:p>
-            <w:pPr>
-              <w:rPr>
-                <w:b/>
-              </w:rPr>
-            </w:pPr>
-            <w:r>
-              <w:rPr>
-                <w:b/>
-              </w:rPr>
-              <w:t>Zijn er problemen?</w:t>
-            </w:r>
-          </w:p>
-        </w:tc>
-      </w:tr>
-      <w:tr>
-        <w:tc>
-          <w:tcPr>
-            <w:tcW w:w="1653" w:type="dxa"/>
-          </w:tcPr>
-          <w:p/>
-          <w:p>
-            <w:r>
-              <w:t xml:space="preserve">  </w:t>
-            </w:r>
-            <w:r>
-              <w:t>Nee</w:t>
-            </w:r>
-          </w:p>
-          <w:p/>
-        </w:tc>
-        <w:tc>
-          <w:tcPr>
-            <w:tcW w:w="7351" w:type="dxa"/>
-            <w:gridSpan w:val="3"/>
-          </w:tcPr>
-          <w:p/>
-          <w:p>
-            <w:r>
-              <w:t xml:space="preserve">  </w:t>
-            </w:r>
-            <w:r>
-              <w:t>Ja</w:t>
-            </w:r>
-          </w:p>
-          <w:p>
-            <w:r>
-              <w:t xml:space="preserve">  </w:t>
-            </w:r>
-            <w:r>
-              <w:t>Obstakel:</w:t>
-            </w:r>
-          </w:p>
-          <w:p/>
-          <w:p>
-            <w:r>
-              <w:t xml:space="preserve">  </w:t>
-            </w:r>
-            <w:r>
-              <w:t>Oplossing:</w:t>
-            </w:r>
-          </w:p>
-          <w:p/>
-          <w:p/>
-        </w:tc>
-      </w:tr>
-    </w:tbl>
-    <w:p>
-      <w:pPr>
-        <w:rPr>
-          <w:i/>
-        </w:rPr>
-      </w:pPr>
-    </w:p>
-    <w:p>
-      <w:pPr>
-        <w:rPr>
-          <w:i/>
-        </w:rPr>
-      </w:pPr>
-      <w:r>
-        <w:rPr>
-          <w:i/>
-        </w:rPr>
         <w:t xml:space="preserve">Vul in na elke </w:t>
       </w:r>
       <w:r>
@@ -3349,6 +3497,7 @@
               <w:rPr>
                 <w:b/>
               </w:rPr>
+              <w:lastRenderedPageBreak/>
               <w:t>Hoe gaat het team dit verhelpen: a</w:t>
             </w:r>
             <w:r>
@@ -3507,7 +3656,6 @@
                 <w:sz w:val="40"/>
                 <w:szCs w:val="40"/>
               </w:rPr>
-              <w:lastRenderedPageBreak/>
               <w:t>Sprint Re</w:t>
             </w:r>
             <w:r>
@@ -3585,7 +3733,6 @@
                 <w:sz w:val="20"/>
                 <w:szCs w:val="20"/>
               </w:rPr>
-              <w:lastRenderedPageBreak/>
               <w:t>Datum:</w:t>
             </w:r>
           </w:p>
@@ -3620,7 +3767,6 @@
                 <w:sz w:val="20"/>
                 <w:szCs w:val="20"/>
               </w:rPr>
-              <w:lastRenderedPageBreak/>
               <w:t xml:space="preserve">Sprint nr.                      </w:t>
             </w:r>
           </w:p>
@@ -3868,6 +4014,119 @@
 <file path=word/numbering.xml><?xml version="1.0" encoding="utf-8"?>
 <w:numbering xmlns:wpc="http://schemas.microsoft.com/office/word/2010/wordprocessingCanvas" xmlns:cx="http://schemas.microsoft.com/office/drawing/2014/chartex" xmlns:cx1="http://schemas.microsoft.com/office/drawing/2015/9/8/chartex" xmlns:cx2="http://schemas.microsoft.com/office/drawing/2015/10/21/chartex" xmlns:cx3="http://schemas.microsoft.com/office/drawing/2016/5/9/chartex" xmlns:cx4="http://schemas.microsoft.com/office/drawing/2016/5/10/chartex" xmlns:cx5="http://schemas.microsoft.com/office/drawing/2016/5/11/chartex" xmlns:cx6="http://schemas.microsoft.com/office/drawing/2016/5/12/chartex" xmlns:cx7="http://schemas.microsoft.com/office/drawing/2016/5/13/chartex" xmlns:cx8="http://schemas.microsoft.com/office/drawing/2016/5/14/chartex" xmlns:mc="http://schemas.openxmlformats.org/markup-compatibility/2006" xmlns:aink="http://schemas.microsoft.com/office/drawing/2016/ink" xmlns:am3d="http://schemas.microsoft.com/office/drawing/2017/model3d" xmlns:o="urn:schemas-microsoft-com:office:office" xmlns:oel="http://schemas.microsoft.com/office/2019/extlst" xmlns:r="http://schemas.openxmlformats.org/officeDocument/2006/relationships" xmlns:m="http://schemas.openxmlformats.org/officeDocument/2006/math" xmlns:v="urn:schemas-microsoft-com:vml" xmlns:wp14="http://schemas.microsoft.com/office/word/2010/wordprocessingDrawing" xmlns:wp="http://schemas.openxmlformats.org/drawingml/2006/wordprocessingDrawing" xmlns:w10="urn:schemas-microsoft-com:office:word" xmlns:w="http://schemas.openxmlformats.org/wordprocessingml/2006/main" xmlns:w14="http://schemas.microsoft.com/office/word/2010/wordml" xmlns:w15="http://schemas.microsoft.com/office/word/2012/wordml" xmlns:w16cex="http://schemas.microsoft.com/office/word/2018/wordml/cex" xmlns:w16cid="http://schemas.microsoft.com/office/word/2016/wordml/cid" xmlns:w16="http://schemas.microsoft.com/office/word/2018/wordml" xmlns:w16du="http://schemas.microsoft.com/office/word/2023/wordml/word16du" xmlns:w16sdtdh="http://schemas.microsoft.com/office/word/2020/wordml/sdtdatahash" xmlns:w16se="http://schemas.microsoft.com/office/word/2015/wordml/symex" xmlns:wpg="http://schemas.microsoft.com/office/word/2010/wordprocessingGroup" xmlns:wpi="http://schemas.microsoft.com/office/word/2010/wordprocessingInk" xmlns:wne="http://schemas.microsoft.com/office/word/2006/wordml" xmlns:wps="http://schemas.microsoft.com/office/word/2010/wordprocessingShape" mc:Ignorable="w14 w15 w16se w16cid w16 w16cex w16sdtdh w16du wp14">
   <w:abstractNum w:abstractNumId="0" w15:restartNumberingAfterBreak="0">
+    <w:nsid w:val="0B1B4F20"/>
+    <w:multiLevelType w:val="hybridMultilevel"/>
+    <w:tmpl w:val="BF6054EE"/>
+    <w:lvl w:ilvl="0" w:tplc="BF408B5C">
+      <w:start w:val="16"/>
+      <w:numFmt w:val="bullet"/>
+      <w:lvlText w:val="-"/>
+      <w:lvlJc w:val="left"/>
+      <w:pPr>
+        <w:ind w:left="720" w:hanging="360"/>
+      </w:pPr>
+      <w:rPr>
+        <w:rFonts w:ascii="Calibri" w:eastAsiaTheme="minorHAnsi" w:hAnsi="Calibri" w:cs="Calibri" w:hint="default"/>
+      </w:rPr>
+    </w:lvl>
+    <w:lvl w:ilvl="1" w:tplc="04130003" w:tentative="1">
+      <w:start w:val="1"/>
+      <w:numFmt w:val="bullet"/>
+      <w:lvlText w:val="o"/>
+      <w:lvlJc w:val="left"/>
+      <w:pPr>
+        <w:ind w:left="1440" w:hanging="360"/>
+      </w:pPr>
+      <w:rPr>
+        <w:rFonts w:ascii="Courier New" w:hAnsi="Courier New" w:cs="Courier New" w:hint="default"/>
+      </w:rPr>
+    </w:lvl>
+    <w:lvl w:ilvl="2" w:tplc="04130005" w:tentative="1">
+      <w:start w:val="1"/>
+      <w:numFmt w:val="bullet"/>
+      <w:lvlText w:val=""/>
+      <w:lvlJc w:val="left"/>
+      <w:pPr>
+        <w:ind w:left="2160" w:hanging="360"/>
+      </w:pPr>
+      <w:rPr>
+        <w:rFonts w:ascii="Wingdings" w:hAnsi="Wingdings" w:hint="default"/>
+      </w:rPr>
+    </w:lvl>
+    <w:lvl w:ilvl="3" w:tplc="04130001" w:tentative="1">
+      <w:start w:val="1"/>
+      <w:numFmt w:val="bullet"/>
+      <w:lvlText w:val=""/>
+      <w:lvlJc w:val="left"/>
+      <w:pPr>
+        <w:ind w:left="2880" w:hanging="360"/>
+      </w:pPr>
+      <w:rPr>
+        <w:rFonts w:ascii="Symbol" w:hAnsi="Symbol" w:hint="default"/>
+      </w:rPr>
+    </w:lvl>
+    <w:lvl w:ilvl="4" w:tplc="04130003" w:tentative="1">
+      <w:start w:val="1"/>
+      <w:numFmt w:val="bullet"/>
+      <w:lvlText w:val="o"/>
+      <w:lvlJc w:val="left"/>
+      <w:pPr>
+        <w:ind w:left="3600" w:hanging="360"/>
+      </w:pPr>
+      <w:rPr>
+        <w:rFonts w:ascii="Courier New" w:hAnsi="Courier New" w:cs="Courier New" w:hint="default"/>
+      </w:rPr>
+    </w:lvl>
+    <w:lvl w:ilvl="5" w:tplc="04130005" w:tentative="1">
+      <w:start w:val="1"/>
+      <w:numFmt w:val="bullet"/>
+      <w:lvlText w:val=""/>
+      <w:lvlJc w:val="left"/>
+      <w:pPr>
+        <w:ind w:left="4320" w:hanging="360"/>
+      </w:pPr>
+      <w:rPr>
+        <w:rFonts w:ascii="Wingdings" w:hAnsi="Wingdings" w:hint="default"/>
+      </w:rPr>
+    </w:lvl>
+    <w:lvl w:ilvl="6" w:tplc="04130001" w:tentative="1">
+      <w:start w:val="1"/>
+      <w:numFmt w:val="bullet"/>
+      <w:lvlText w:val=""/>
+      <w:lvlJc w:val="left"/>
+      <w:pPr>
+        <w:ind w:left="5040" w:hanging="360"/>
+      </w:pPr>
+      <w:rPr>
+        <w:rFonts w:ascii="Symbol" w:hAnsi="Symbol" w:hint="default"/>
+      </w:rPr>
+    </w:lvl>
+    <w:lvl w:ilvl="7" w:tplc="04130003" w:tentative="1">
+      <w:start w:val="1"/>
+      <w:numFmt w:val="bullet"/>
+      <w:lvlText w:val="o"/>
+      <w:lvlJc w:val="left"/>
+      <w:pPr>
+        <w:ind w:left="5760" w:hanging="360"/>
+      </w:pPr>
+      <w:rPr>
+        <w:rFonts w:ascii="Courier New" w:hAnsi="Courier New" w:cs="Courier New" w:hint="default"/>
+      </w:rPr>
+    </w:lvl>
+    <w:lvl w:ilvl="8" w:tplc="04130005" w:tentative="1">
+      <w:start w:val="1"/>
+      <w:numFmt w:val="bullet"/>
+      <w:lvlText w:val=""/>
+      <w:lvlJc w:val="left"/>
+      <w:pPr>
+        <w:ind w:left="6480" w:hanging="360"/>
+      </w:pPr>
+      <w:rPr>
+        <w:rFonts w:ascii="Wingdings" w:hAnsi="Wingdings" w:hint="default"/>
+      </w:rPr>
+    </w:lvl>
+  </w:abstractNum>
+  <w:abstractNum w:abstractNumId="1" w15:restartNumberingAfterBreak="0">
     <w:nsid w:val="2CCE1BFC"/>
     <w:multiLevelType w:val="hybridMultilevel"/>
     <w:tmpl w:val="A3E4EBF0"/>
@@ -3980,7 +4239,7 @@
       </w:rPr>
     </w:lvl>
   </w:abstractNum>
-  <w:abstractNum w:abstractNumId="1" w15:restartNumberingAfterBreak="0">
+  <w:abstractNum w:abstractNumId="2" w15:restartNumberingAfterBreak="0">
     <w:nsid w:val="3D982A84"/>
     <w:multiLevelType w:val="hybridMultilevel"/>
     <w:tmpl w:val="7408B7A8"/>
@@ -4121,9 +4380,12 @@
     </w:lvl>
   </w:abstractNum>
   <w:num w:numId="1" w16cid:durableId="1770731217">
+    <w:abstractNumId w:val="2"/>
+  </w:num>
+  <w:num w:numId="2" w16cid:durableId="162475124">
     <w:abstractNumId w:val="1"/>
   </w:num>
-  <w:num w:numId="2" w16cid:durableId="162475124">
+  <w:num w:numId="3" w16cid:durableId="1363748408">
     <w:abstractNumId w:val="0"/>
   </w:num>
 </w:numbering>
@@ -4896,7 +5158,12 @@
 </file>
 
 <file path=customXml/item1.xml><?xml version="1.0" encoding="utf-8"?>
-<b:Sources xmlns:b="http://schemas.openxmlformats.org/officeDocument/2006/bibliography" xmlns="http://schemas.openxmlformats.org/officeDocument/2006/bibliography" SelectedStyle="\APASixthEditionOfficeOnline.xsl" StyleName="APA" Version="6"/>
+<?mso-contentType ?>
+<FormTemplates xmlns="http://schemas.microsoft.com/sharepoint/v3/contenttype/forms">
+  <Display>DocumentLibraryForm</Display>
+  <Edit>DocumentLibraryForm</Edit>
+  <New>DocumentLibraryForm</New>
+</FormTemplates>
 </file>
 
 <file path=customXml/item2.xml><?xml version="1.0" encoding="utf-8"?>
@@ -5129,18 +5396,13 @@
 </file>
 
 <file path=customXml/item3.xml><?xml version="1.0" encoding="utf-8"?>
-<?mso-contentType ?>
-<FormTemplates xmlns="http://schemas.microsoft.com/sharepoint/v3/contenttype/forms">
-  <Display>DocumentLibraryForm</Display>
-  <Edit>DocumentLibraryForm</Edit>
-  <New>DocumentLibraryForm</New>
-</FormTemplates>
+<b:Sources xmlns:b="http://schemas.openxmlformats.org/officeDocument/2006/bibliography" xmlns="http://schemas.openxmlformats.org/officeDocument/2006/bibliography" SelectedStyle="\APASixthEditionOfficeOnline.xsl" StyleName="APA" Version="6"/>
 </file>
 
 <file path=customXml/itemProps1.xml><?xml version="1.0" encoding="utf-8"?>
-<ds:datastoreItem xmlns:ds="http://schemas.openxmlformats.org/officeDocument/2006/customXml" ds:itemID="{0C993BAD-7E87-463F-B9FA-9F96A1D22393}">
+<ds:datastoreItem xmlns:ds="http://schemas.openxmlformats.org/officeDocument/2006/customXml" ds:itemID="{4A0EC97D-EB8C-4223-A257-49746A8758C8}">
   <ds:schemaRefs>
-    <ds:schemaRef ds:uri="http://schemas.openxmlformats.org/officeDocument/2006/bibliography"/>
+    <ds:schemaRef ds:uri="http://schemas.microsoft.com/sharepoint/v3/contenttype/forms"/>
   </ds:schemaRefs>
 </ds:datastoreItem>
 </file>
@@ -5165,9 +5427,9 @@
 </file>
 
 <file path=customXml/itemProps3.xml><?xml version="1.0" encoding="utf-8"?>
-<ds:datastoreItem xmlns:ds="http://schemas.openxmlformats.org/officeDocument/2006/customXml" ds:itemID="{4A0EC97D-EB8C-4223-A257-49746A8758C8}">
+<ds:datastoreItem xmlns:ds="http://schemas.openxmlformats.org/officeDocument/2006/customXml" ds:itemID="{0C993BAD-7E87-463F-B9FA-9F96A1D22393}">
   <ds:schemaRefs>
-    <ds:schemaRef ds:uri="http://schemas.microsoft.com/sharepoint/v3/contenttype/forms"/>
+    <ds:schemaRef ds:uri="http://schemas.openxmlformats.org/officeDocument/2006/bibliography"/>
   </ds:schemaRefs>
 </ds:datastoreItem>
 </file>
</xml_diff>